<commit_message>
OOO finish stage, reconsidered CU apply form
</commit_message>
<xml_diff>
--- a/ООО/заполненные/_готово_01 Quest_Опросный лист для создания ООО.docx
+++ b/ООО/заполненные/_готово_01 Quest_Опросный лист для создания ООО.docx
@@ -1,6 +1,6 @@
 
 <file path=word/document.xml><?xml version="1.0" encoding="utf-8"?>
-<w:document xmlns:wpc="http://schemas.microsoft.com/office/word/2010/wordprocessingCanvas" xmlns:cx="http://schemas.microsoft.com/office/drawing/2014/chartex" xmlns:cx1="http://schemas.microsoft.com/office/drawing/2015/9/8/chartex" xmlns:cx2="http://schemas.microsoft.com/office/drawing/2015/10/21/chartex" xmlns:cx3="http://schemas.microsoft.com/office/drawing/2016/5/9/chartex" xmlns:cx4="http://schemas.microsoft.com/office/drawing/2016/5/10/chartex" xmlns:cx5="http://schemas.microsoft.com/office/drawing/2016/5/11/chartex" xmlns:cx6="http://schemas.microsoft.com/office/drawing/2016/5/12/chartex" xmlns:cx7="http://schemas.microsoft.com/office/drawing/2016/5/13/chartex" xmlns:cx8="http://schemas.microsoft.com/office/drawing/2016/5/14/chartex" xmlns:mc="http://schemas.openxmlformats.org/markup-compatibility/2006" xmlns:aink="http://schemas.microsoft.com/office/drawing/2016/ink" xmlns:am3d="http://schemas.microsoft.com/office/drawing/2017/model3d" xmlns:o="urn:schemas-microsoft-com:office:office" xmlns:r="http://schemas.openxmlformats.org/officeDocument/2006/relationships" xmlns:m="http://schemas.openxmlformats.org/officeDocument/2006/math" xmlns:v="urn:schemas-microsoft-com:vml" xmlns:wp14="http://schemas.microsoft.com/office/word/2010/wordprocessingDrawing" xmlns:wp="http://schemas.openxmlformats.org/drawingml/2006/wordprocessingDrawing" xmlns:w10="urn:schemas-microsoft-com:office:word" xmlns:w="http://schemas.openxmlformats.org/wordprocessingml/2006/main" xmlns:w14="http://schemas.microsoft.com/office/word/2010/wordml" xmlns:w15="http://schemas.microsoft.com/office/word/2012/wordml" xmlns:w16cid="http://schemas.microsoft.com/office/word/2016/wordml/cid" xmlns:w16se="http://schemas.microsoft.com/office/word/2015/wordml/symex" xmlns:wpg="http://schemas.microsoft.com/office/word/2010/wordprocessingGroup" xmlns:wpi="http://schemas.microsoft.com/office/word/2010/wordprocessingInk" xmlns:wne="http://schemas.microsoft.com/office/word/2006/wordml" xmlns:wps="http://schemas.microsoft.com/office/word/2010/wordprocessingShape" mc:Ignorable="w14 w15 w16se w16cid wp14">
+<w:document xmlns:wpc="http://schemas.microsoft.com/office/word/2010/wordprocessingCanvas" xmlns:cx="http://schemas.microsoft.com/office/drawing/2014/chartex" xmlns:cx1="http://schemas.microsoft.com/office/drawing/2015/9/8/chartex" xmlns:cx2="http://schemas.microsoft.com/office/drawing/2015/10/21/chartex" xmlns:cx3="http://schemas.microsoft.com/office/drawing/2016/5/9/chartex" xmlns:cx4="http://schemas.microsoft.com/office/drawing/2016/5/10/chartex" xmlns:cx5="http://schemas.microsoft.com/office/drawing/2016/5/11/chartex" xmlns:cx6="http://schemas.microsoft.com/office/drawing/2016/5/12/chartex" xmlns:cx7="http://schemas.microsoft.com/office/drawing/2016/5/13/chartex" xmlns:cx8="http://schemas.microsoft.com/office/drawing/2016/5/14/chartex" xmlns:mc="http://schemas.openxmlformats.org/markup-compatibility/2006" xmlns:aink="http://schemas.microsoft.com/office/drawing/2016/ink" xmlns:am3d="http://schemas.microsoft.com/office/drawing/2017/model3d" xmlns:o="urn:schemas-microsoft-com:office:office" xmlns:r="http://schemas.openxmlformats.org/officeDocument/2006/relationships" xmlns:m="http://schemas.openxmlformats.org/officeDocument/2006/math" xmlns:v="urn:schemas-microsoft-com:vml" xmlns:wp14="http://schemas.microsoft.com/office/word/2010/wordprocessingDrawing" xmlns:wp="http://schemas.openxmlformats.org/drawingml/2006/wordprocessingDrawing" xmlns:w10="urn:schemas-microsoft-com:office:word" xmlns:w="http://schemas.openxmlformats.org/wordprocessingml/2006/main" xmlns:w14="http://schemas.microsoft.com/office/word/2010/wordml" xmlns:w15="http://schemas.microsoft.com/office/word/2012/wordml" xmlns:w16cex="http://schemas.microsoft.com/office/word/2018/wordml/cex" xmlns:w16cid="http://schemas.microsoft.com/office/word/2016/wordml/cid" xmlns:w16="http://schemas.microsoft.com/office/word/2018/wordml" xmlns:w16sdtdh="http://schemas.microsoft.com/office/word/2020/wordml/sdtdatahash" xmlns:w16se="http://schemas.microsoft.com/office/word/2015/wordml/symex" xmlns:wpg="http://schemas.microsoft.com/office/word/2010/wordprocessingGroup" xmlns:wpi="http://schemas.microsoft.com/office/word/2010/wordprocessingInk" xmlns:wne="http://schemas.microsoft.com/office/word/2006/wordml" xmlns:wps="http://schemas.microsoft.com/office/word/2010/wordprocessingShape" mc:Ignorable="w14 w15 w16se w16cid w16 w16cex w16sdtdh wp14">
   <w:body>
     <w:p>
       <w:pPr>
@@ -1532,7 +1532,7 @@
                 <w:szCs w:val="18"/>
                 <w:lang w:val="ru-RU"/>
               </w:rPr>
-              <w:t>17</w:t>
+              <w:t>1</w:t>
             </w:r>
             <w:r>
               <w:rPr>
@@ -1540,35 +1540,33 @@
                 <w:szCs w:val="18"/>
                 <w:lang w:val="ru-RU"/>
               </w:rPr>
-              <w:t>%;</w:t>
-            </w:r>
-          </w:p>
-          <w:p>
-            <w:pPr>
-              <w:jc w:val="both"/>
+              <w:t>4</w:t>
+            </w:r>
+            <w:r>
               <w:rPr>
                 <w:sz w:val="18"/>
                 <w:szCs w:val="18"/>
                 <w:lang w:val="ru-RU"/>
               </w:rPr>
-            </w:pPr>
-            <w:proofErr w:type="spellStart"/>
-            <w:r>
+              <w:t>%;</w:t>
+            </w:r>
+          </w:p>
+          <w:p>
+            <w:pPr>
+              <w:jc w:val="both"/>
               <w:rPr>
                 <w:sz w:val="18"/>
                 <w:szCs w:val="18"/>
                 <w:lang w:val="ru-RU"/>
               </w:rPr>
-              <w:t>Осиненко</w:t>
-            </w:r>
-            <w:proofErr w:type="spellEnd"/>
+            </w:pPr>
             <w:r>
               <w:rPr>
                 <w:sz w:val="18"/>
                 <w:szCs w:val="18"/>
                 <w:lang w:val="ru-RU"/>
               </w:rPr>
-              <w:t xml:space="preserve"> Павел Валерьевич, 2</w:t>
+              <w:t>Осиненко Павел Валерьевич, 2</w:t>
             </w:r>
             <w:r>
               <w:rPr>
@@ -1644,7 +1642,7 @@
                 <w:szCs w:val="18"/>
                 <w:lang w:val="ru-RU"/>
               </w:rPr>
-              <w:t>15</w:t>
+              <w:t>20</w:t>
             </w:r>
             <w:r>
               <w:rPr>
@@ -1686,7 +1684,7 @@
                 <w:szCs w:val="18"/>
                 <w:lang w:val="ru-RU"/>
               </w:rPr>
-              <w:t>17</w:t>
+              <w:t>1</w:t>
             </w:r>
             <w:r>
               <w:rPr>
@@ -1694,6 +1692,14 @@
                 <w:szCs w:val="18"/>
                 <w:lang w:val="ru-RU"/>
               </w:rPr>
+              <w:t>4</w:t>
+            </w:r>
+            <w:r>
+              <w:rPr>
+                <w:sz w:val="18"/>
+                <w:szCs w:val="18"/>
+                <w:lang w:val="ru-RU"/>
+              </w:rPr>
               <w:t>%;</w:t>
             </w:r>
           </w:p>
@@ -1714,101 +1720,126 @@
             <w:pPr>
               <w:jc w:val="both"/>
             </w:pPr>
+            <w:r>
+              <w:t xml:space="preserve">Osokin Ilya </w:t>
+            </w:r>
             <w:proofErr w:type="spellStart"/>
             <w:r>
-              <w:t>Osokin</w:t>
+              <w:t>Vitalievich</w:t>
             </w:r>
             <w:proofErr w:type="spellEnd"/>
             <w:r>
+              <w:t xml:space="preserve">, </w:t>
+            </w:r>
+            <w:r>
+              <w:t>14</w:t>
+            </w:r>
+            <w:r>
+              <w:t xml:space="preserve">%; Pavel </w:t>
+            </w:r>
+            <w:proofErr w:type="spellStart"/>
+            <w:r>
+              <w:t>Valerevich</w:t>
+            </w:r>
+            <w:proofErr w:type="spellEnd"/>
+            <w:r>
+              <w:t xml:space="preserve"> </w:t>
+            </w:r>
+            <w:proofErr w:type="spellStart"/>
+            <w:r>
+              <w:t>Osinenko</w:t>
+            </w:r>
+            <w:proofErr w:type="spellEnd"/>
+            <w:r>
+              <w:t>, 2</w:t>
+            </w:r>
+            <w:r>
+              <w:t>6</w:t>
+            </w:r>
+            <w:r>
+              <w:t xml:space="preserve">%; </w:t>
+            </w:r>
+          </w:p>
+          <w:p>
+            <w:pPr>
+              <w:jc w:val="both"/>
+            </w:pPr>
+            <w:proofErr w:type="spellStart"/>
+            <w:r>
+              <w:t>Davidenko</w:t>
+            </w:r>
+            <w:proofErr w:type="spellEnd"/>
+            <w:r>
+              <w:t xml:space="preserve"> Sergei </w:t>
+            </w:r>
+            <w:proofErr w:type="spellStart"/>
+            <w:r>
+              <w:t>Alexandrovich</w:t>
+            </w:r>
+            <w:proofErr w:type="spellEnd"/>
+            <w:r>
+              <w:t xml:space="preserve">, </w:t>
+            </w:r>
+            <w:r>
+              <w:t>26</w:t>
+            </w:r>
+            <w:r>
+              <w:t xml:space="preserve">%; </w:t>
+            </w:r>
+          </w:p>
+          <w:p>
+            <w:pPr>
+              <w:jc w:val="both"/>
+              <w:rPr>
+                <w:b/>
+              </w:rPr>
+            </w:pPr>
+            <w:r>
+              <w:t xml:space="preserve">Vitaly </w:t>
+            </w:r>
+            <w:proofErr w:type="spellStart"/>
+            <w:r>
+              <w:t>Borisovich</w:t>
+            </w:r>
+            <w:proofErr w:type="spellEnd"/>
+            <w:r>
+              <w:t xml:space="preserve"> </w:t>
+            </w:r>
+            <w:proofErr w:type="spellStart"/>
+            <w:r>
+              <w:t>Markelov</w:t>
+            </w:r>
+            <w:proofErr w:type="spellEnd"/>
+            <w:r>
+              <w:t xml:space="preserve">, </w:t>
+            </w:r>
+            <w:r>
+              <w:t>20</w:t>
+            </w:r>
+            <w:r>
+              <w:t xml:space="preserve">%; </w:t>
+            </w:r>
+            <w:proofErr w:type="spellStart"/>
+            <w:r>
+              <w:t>Ryakin</w:t>
+            </w:r>
+            <w:proofErr w:type="spellEnd"/>
+            <w:r>
               <w:t xml:space="preserve"> Ilya </w:t>
             </w:r>
             <w:proofErr w:type="spellStart"/>
             <w:r>
-              <w:t>Vitalievich</w:t>
+              <w:t>Sergeevich</w:t>
             </w:r>
             <w:proofErr w:type="spellEnd"/>
             <w:r>
-              <w:t xml:space="preserve">, 20%; Pavel </w:t>
-            </w:r>
-            <w:proofErr w:type="spellStart"/>
-            <w:r>
-              <w:t>Valerevich</w:t>
-            </w:r>
-            <w:proofErr w:type="spellEnd"/>
-            <w:r>
-              <w:t xml:space="preserve"> </w:t>
-            </w:r>
-            <w:proofErr w:type="spellStart"/>
-            <w:r>
-              <w:t>Osinenko</w:t>
-            </w:r>
-            <w:proofErr w:type="spellEnd"/>
-            <w:r>
-              <w:t xml:space="preserve">, 25.5%; </w:t>
-            </w:r>
-          </w:p>
-          <w:p>
-            <w:pPr>
-              <w:jc w:val="both"/>
-            </w:pPr>
-            <w:proofErr w:type="spellStart"/>
-            <w:r>
-              <w:t>Davidenko</w:t>
-            </w:r>
-            <w:proofErr w:type="spellEnd"/>
-            <w:r>
-              <w:t xml:space="preserve"> Sergei </w:t>
-            </w:r>
-            <w:proofErr w:type="spellStart"/>
-            <w:r>
-              <w:t>Alexandrovich</w:t>
-            </w:r>
-            <w:proofErr w:type="spellEnd"/>
-            <w:r>
-              <w:t xml:space="preserve">, 25.5%; </w:t>
-            </w:r>
-          </w:p>
-          <w:p>
-            <w:pPr>
-              <w:jc w:val="both"/>
-              <w:rPr>
-                <w:b/>
-              </w:rPr>
-            </w:pPr>
-            <w:r>
-              <w:t xml:space="preserve">Vitaly </w:t>
-            </w:r>
-            <w:proofErr w:type="spellStart"/>
-            <w:r>
-              <w:t>Borisovich</w:t>
-            </w:r>
-            <w:proofErr w:type="spellEnd"/>
-            <w:r>
-              <w:t xml:space="preserve"> </w:t>
-            </w:r>
-            <w:proofErr w:type="spellStart"/>
-            <w:r>
-              <w:t>Markelov</w:t>
-            </w:r>
-            <w:proofErr w:type="spellEnd"/>
-            <w:r>
-              <w:t xml:space="preserve">, 9%; </w:t>
-            </w:r>
-            <w:proofErr w:type="spellStart"/>
-            <w:r>
-              <w:t>Ryakin</w:t>
-            </w:r>
-            <w:proofErr w:type="spellEnd"/>
-            <w:r>
-              <w:t xml:space="preserve"> Ilya </w:t>
-            </w:r>
-            <w:proofErr w:type="spellStart"/>
-            <w:r>
-              <w:t>Sergeevich</w:t>
-            </w:r>
-            <w:proofErr w:type="spellEnd"/>
-            <w:r>
-              <w:t>, 20%;</w:t>
+              <w:t xml:space="preserve">, </w:t>
+            </w:r>
+            <w:r>
+              <w:t>14</w:t>
+            </w:r>
+            <w:r>
+              <w:t>%;</w:t>
             </w:r>
           </w:p>
         </w:tc>
@@ -2403,7 +2434,7 @@
                 <w:b/>
                 <w:lang w:val="ru-RU"/>
               </w:rPr>
-              <w:t>6</w:t>
+              <w:t>5</w:t>
             </w:r>
           </w:p>
         </w:tc>
@@ -3935,23 +3966,7 @@
                 <w:b/>
                 <w:lang w:val="ru-RU"/>
               </w:rPr>
-              <w:t>На английском языке/</w:t>
-            </w:r>
-            <w:proofErr w:type="spellStart"/>
-            <w:r>
-              <w:rPr>
-                <w:b/>
-                <w:lang w:val="ru-RU"/>
-              </w:rPr>
-              <w:t>In</w:t>
-            </w:r>
-            <w:proofErr w:type="spellEnd"/>
-            <w:r>
-              <w:rPr>
-                <w:b/>
-                <w:lang w:val="ru-RU"/>
-              </w:rPr>
-              <w:t xml:space="preserve"> </w:t>
+              <w:t xml:space="preserve">На английском языке/In </w:t>
             </w:r>
             <w:r>
               <w:rPr>
@@ -4049,21 +4064,12 @@
               </w:rPr>
             </w:pPr>
             <w:bookmarkStart w:id="7" w:name="_Hlk206589104"/>
-            <w:proofErr w:type="spellStart"/>
-            <w:r>
-              <w:rPr>
-                <w:b/>
-                <w:lang w:val="ru-RU"/>
-              </w:rPr>
-              <w:t>Осиненко</w:t>
-            </w:r>
-            <w:proofErr w:type="spellEnd"/>
-            <w:r>
-              <w:rPr>
-                <w:b/>
-                <w:lang w:val="ru-RU"/>
-              </w:rPr>
-              <w:t xml:space="preserve"> Павел Валерьевич </w:t>
+            <w:r>
+              <w:rPr>
+                <w:b/>
+                <w:lang w:val="ru-RU"/>
+              </w:rPr>
+              <w:t xml:space="preserve">Осиненко Павел Валерьевич </w:t>
             </w:r>
             <w:bookmarkEnd w:id="7"/>
           </w:p>
@@ -4266,6 +4272,13 @@
                 <w:lang w:val="ru-RU"/>
               </w:rPr>
               <w:t>2</w:t>
+            </w:r>
+            <w:r>
+              <w:rPr>
+                <w:b/>
+                <w:lang w:val="ru-RU"/>
+              </w:rPr>
+              <w:t>6</w:t>
             </w:r>
           </w:p>
         </w:tc>
@@ -5545,23 +5558,7 @@
                 <w:b/>
                 <w:lang w:val="ru-RU"/>
               </w:rPr>
-              <w:t>На английском языке/</w:t>
-            </w:r>
-            <w:proofErr w:type="spellStart"/>
-            <w:r>
-              <w:rPr>
-                <w:b/>
-                <w:lang w:val="ru-RU"/>
-              </w:rPr>
-              <w:t>In</w:t>
-            </w:r>
-            <w:proofErr w:type="spellEnd"/>
-            <w:r>
-              <w:rPr>
-                <w:b/>
-                <w:lang w:val="ru-RU"/>
-              </w:rPr>
-              <w:t xml:space="preserve"> </w:t>
+              <w:t xml:space="preserve">На английском языке/In </w:t>
             </w:r>
             <w:r>
               <w:rPr>
@@ -6654,10 +6651,10 @@
             </w:r>
             <w:r>
               <w:rPr>
-                <w:rFonts w:ascii="Google Sans;Arial;sans-serif" w:hAnsi="Google Sans;Arial;sans-serif"/>
+                <w:rFonts w:cstheme="minorHAnsi"/>
                 <w:b/>
                 <w:color w:val="001D35"/>
-                <w:sz w:val="27"/>
+                <w:szCs w:val="18"/>
                 <w:lang w:val="ru-RU"/>
               </w:rPr>
               <w:t>107140</w:t>
@@ -6697,10 +6694,9 @@
             </w:r>
             <w:r>
               <w:rPr>
-                <w:rFonts w:ascii="Google Sans;Arial;sans-serif" w:hAnsi="Google Sans;Arial;sans-serif"/>
+                <w:rFonts w:cstheme="minorHAnsi"/>
                 <w:b/>
                 <w:color w:val="001D35"/>
-                <w:sz w:val="27"/>
               </w:rPr>
               <w:t>107140</w:t>
             </w:r>
@@ -7152,23 +7148,7 @@
                 <w:b/>
                 <w:lang w:val="ru-RU"/>
               </w:rPr>
-              <w:t>На английском языке/</w:t>
-            </w:r>
-            <w:proofErr w:type="spellStart"/>
-            <w:r>
-              <w:rPr>
-                <w:b/>
-                <w:lang w:val="ru-RU"/>
-              </w:rPr>
-              <w:t>In</w:t>
-            </w:r>
-            <w:proofErr w:type="spellEnd"/>
-            <w:r>
-              <w:rPr>
-                <w:b/>
-                <w:lang w:val="ru-RU"/>
-              </w:rPr>
-              <w:t xml:space="preserve"> </w:t>
+              <w:t xml:space="preserve">На английском языке/In </w:t>
             </w:r>
             <w:r>
               <w:rPr>
@@ -8550,23 +8530,7 @@
                 <w:b/>
                 <w:lang w:val="ru-RU"/>
               </w:rPr>
-              <w:t xml:space="preserve">Москва, ул. Барклая 15к2 </w:t>
-            </w:r>
-            <w:proofErr w:type="spellStart"/>
-            <w:r>
-              <w:rPr>
-                <w:b/>
-                <w:lang w:val="ru-RU"/>
-              </w:rPr>
-              <w:t>кв</w:t>
-            </w:r>
-            <w:proofErr w:type="spellEnd"/>
-            <w:r>
-              <w:rPr>
-                <w:b/>
-                <w:lang w:val="ru-RU"/>
-              </w:rPr>
-              <w:t xml:space="preserve"> 20</w:t>
+              <w:t>Москва, ул. Барклая 15к2 кв 20</w:t>
             </w:r>
           </w:p>
         </w:tc>
@@ -9031,23 +8995,7 @@
                 <w:b/>
                 <w:lang w:val="ru-RU"/>
               </w:rPr>
-              <w:t>На английском языке/</w:t>
-            </w:r>
-            <w:proofErr w:type="spellStart"/>
-            <w:r>
-              <w:rPr>
-                <w:b/>
-                <w:lang w:val="ru-RU"/>
-              </w:rPr>
-              <w:t>In</w:t>
-            </w:r>
-            <w:proofErr w:type="spellEnd"/>
-            <w:r>
-              <w:rPr>
-                <w:b/>
-                <w:lang w:val="ru-RU"/>
-              </w:rPr>
-              <w:t xml:space="preserve"> </w:t>
+              <w:t xml:space="preserve">На английском языке/In </w:t>
             </w:r>
             <w:r>
               <w:rPr>
@@ -10188,33 +10136,16 @@
                 <w:b/>
                 <w:lang w:val="ru-RU"/>
               </w:rPr>
-              <w:t xml:space="preserve">отделом УФМС России по гор. Москве по району </w:t>
-            </w:r>
-            <w:proofErr w:type="spellStart"/>
-            <w:r>
-              <w:rPr>
-                <w:b/>
-                <w:lang w:val="ru-RU"/>
-              </w:rPr>
-              <w:t>Хорошево</w:t>
-            </w:r>
-            <w:proofErr w:type="spellEnd"/>
-            <w:r>
-              <w:rPr>
-                <w:b/>
-                <w:lang w:val="ru-RU"/>
-              </w:rPr>
-              <w:t>-Мневники</w:t>
+              <w:t>отделом УФМС России по гор. Москве по району Хорошево-Мневники</w:t>
             </w:r>
             <w:bookmarkEnd w:id="16"/>
             <w:r>
               <w:rPr>
                 <w:b/>
+                <w:lang w:val="ru-RU"/>
               </w:rPr>
               <w:t>,</w:t>
             </w:r>
-            <w:bookmarkStart w:id="17" w:name="_GoBack"/>
-            <w:bookmarkEnd w:id="17"/>
             <w:r>
               <w:rPr>
                 <w:b/>
@@ -10508,7 +10439,7 @@
                 <w:lang w:val="ru-RU"/>
               </w:rPr>
             </w:pPr>
-            <w:bookmarkStart w:id="18" w:name="_Hlk206588849"/>
+            <w:bookmarkStart w:id="17" w:name="_Hlk206588849"/>
             <w:r>
               <w:rPr>
                 <w:b/>
@@ -10516,7 +10447,7 @@
               </w:rPr>
               <w:t>109117, Москва, ул. Жигулевская, д. 14, кв. 32</w:t>
             </w:r>
-            <w:bookmarkEnd w:id="18"/>
+            <w:bookmarkEnd w:id="17"/>
           </w:p>
         </w:tc>
         <w:tc>
@@ -10862,7 +10793,7 @@
 </file>
 
 <file path=word/comments.xml><?xml version="1.0" encoding="utf-8"?>
-<w:comments xmlns:wpc="http://schemas.microsoft.com/office/word/2010/wordprocessingCanvas" xmlns:cx="http://schemas.microsoft.com/office/drawing/2014/chartex" xmlns:cx1="http://schemas.microsoft.com/office/drawing/2015/9/8/chartex" xmlns:cx2="http://schemas.microsoft.com/office/drawing/2015/10/21/chartex" xmlns:cx3="http://schemas.microsoft.com/office/drawing/2016/5/9/chartex" xmlns:cx4="http://schemas.microsoft.com/office/drawing/2016/5/10/chartex" xmlns:cx5="http://schemas.microsoft.com/office/drawing/2016/5/11/chartex" xmlns:cx6="http://schemas.microsoft.com/office/drawing/2016/5/12/chartex" xmlns:cx7="http://schemas.microsoft.com/office/drawing/2016/5/13/chartex" xmlns:cx8="http://schemas.microsoft.com/office/drawing/2016/5/14/chartex" xmlns:mc="http://schemas.openxmlformats.org/markup-compatibility/2006" xmlns:aink="http://schemas.microsoft.com/office/drawing/2016/ink" xmlns:am3d="http://schemas.microsoft.com/office/drawing/2017/model3d" xmlns:o="urn:schemas-microsoft-com:office:office" xmlns:r="http://schemas.openxmlformats.org/officeDocument/2006/relationships" xmlns:m="http://schemas.openxmlformats.org/officeDocument/2006/math" xmlns:v="urn:schemas-microsoft-com:vml" xmlns:wp14="http://schemas.microsoft.com/office/word/2010/wordprocessingDrawing" xmlns:wp="http://schemas.openxmlformats.org/drawingml/2006/wordprocessingDrawing" xmlns:w10="urn:schemas-microsoft-com:office:word" xmlns:w="http://schemas.openxmlformats.org/wordprocessingml/2006/main" xmlns:w14="http://schemas.microsoft.com/office/word/2010/wordml" xmlns:w15="http://schemas.microsoft.com/office/word/2012/wordml" xmlns:w16cid="http://schemas.microsoft.com/office/word/2016/wordml/cid" xmlns:w16se="http://schemas.microsoft.com/office/word/2015/wordml/symex" xmlns:wpg="http://schemas.microsoft.com/office/word/2010/wordprocessingGroup" xmlns:wpi="http://schemas.microsoft.com/office/word/2010/wordprocessingInk" xmlns:wne="http://schemas.microsoft.com/office/word/2006/wordml" xmlns:wps="http://schemas.microsoft.com/office/word/2010/wordprocessingShape" mc:Ignorable="w14 w15 w16se w16cid wp14">
+<w:comments xmlns:wpc="http://schemas.microsoft.com/office/word/2010/wordprocessingCanvas" xmlns:cx="http://schemas.microsoft.com/office/drawing/2014/chartex" xmlns:cx1="http://schemas.microsoft.com/office/drawing/2015/9/8/chartex" xmlns:cx2="http://schemas.microsoft.com/office/drawing/2015/10/21/chartex" xmlns:cx3="http://schemas.microsoft.com/office/drawing/2016/5/9/chartex" xmlns:cx4="http://schemas.microsoft.com/office/drawing/2016/5/10/chartex" xmlns:cx5="http://schemas.microsoft.com/office/drawing/2016/5/11/chartex" xmlns:cx6="http://schemas.microsoft.com/office/drawing/2016/5/12/chartex" xmlns:cx7="http://schemas.microsoft.com/office/drawing/2016/5/13/chartex" xmlns:cx8="http://schemas.microsoft.com/office/drawing/2016/5/14/chartex" xmlns:mc="http://schemas.openxmlformats.org/markup-compatibility/2006" xmlns:aink="http://schemas.microsoft.com/office/drawing/2016/ink" xmlns:am3d="http://schemas.microsoft.com/office/drawing/2017/model3d" xmlns:o="urn:schemas-microsoft-com:office:office" xmlns:r="http://schemas.openxmlformats.org/officeDocument/2006/relationships" xmlns:m="http://schemas.openxmlformats.org/officeDocument/2006/math" xmlns:v="urn:schemas-microsoft-com:vml" xmlns:wp14="http://schemas.microsoft.com/office/word/2010/wordprocessingDrawing" xmlns:wp="http://schemas.openxmlformats.org/drawingml/2006/wordprocessingDrawing" xmlns:w10="urn:schemas-microsoft-com:office:word" xmlns:w="http://schemas.openxmlformats.org/wordprocessingml/2006/main" xmlns:w14="http://schemas.microsoft.com/office/word/2010/wordml" xmlns:w15="http://schemas.microsoft.com/office/word/2012/wordml" xmlns:w16cex="http://schemas.microsoft.com/office/word/2018/wordml/cex" xmlns:w16cid="http://schemas.microsoft.com/office/word/2016/wordml/cid" xmlns:w16="http://schemas.microsoft.com/office/word/2018/wordml" xmlns:w16sdtdh="http://schemas.microsoft.com/office/word/2020/wordml/sdtdatahash" xmlns:w16se="http://schemas.microsoft.com/office/word/2015/wordml/symex" xmlns:wpg="http://schemas.microsoft.com/office/word/2010/wordprocessingGroup" xmlns:wpi="http://schemas.microsoft.com/office/word/2010/wordprocessingInk" xmlns:wne="http://schemas.microsoft.com/office/word/2006/wordml" xmlns:wps="http://schemas.microsoft.com/office/word/2010/wordprocessingShape" mc:Ignorable="w14 w15 w16se w16cid w16 w16cex w16sdtdh wp14">
   <w:comment w:id="0" w:author="Ant" w:date="2025-08-20T12:00:00Z" w:initials="A">
     <w:p>
       <w:pPr>
@@ -10925,21 +10856,21 @@
 </file>
 
 <file path=word/commentsExtended.xml><?xml version="1.0" encoding="utf-8"?>
-<w15:commentsEx xmlns:wpc="http://schemas.microsoft.com/office/word/2010/wordprocessingCanvas" xmlns:cx="http://schemas.microsoft.com/office/drawing/2014/chartex" xmlns:cx1="http://schemas.microsoft.com/office/drawing/2015/9/8/chartex" xmlns:cx2="http://schemas.microsoft.com/office/drawing/2015/10/21/chartex" xmlns:cx3="http://schemas.microsoft.com/office/drawing/2016/5/9/chartex" xmlns:cx4="http://schemas.microsoft.com/office/drawing/2016/5/10/chartex" xmlns:cx5="http://schemas.microsoft.com/office/drawing/2016/5/11/chartex" xmlns:cx6="http://schemas.microsoft.com/office/drawing/2016/5/12/chartex" xmlns:cx7="http://schemas.microsoft.com/office/drawing/2016/5/13/chartex" xmlns:cx8="http://schemas.microsoft.com/office/drawing/2016/5/14/chartex" xmlns:mc="http://schemas.openxmlformats.org/markup-compatibility/2006" xmlns:aink="http://schemas.microsoft.com/office/drawing/2016/ink" xmlns:am3d="http://schemas.microsoft.com/office/drawing/2017/model3d" xmlns:o="urn:schemas-microsoft-com:office:office" xmlns:r="http://schemas.openxmlformats.org/officeDocument/2006/relationships" xmlns:m="http://schemas.openxmlformats.org/officeDocument/2006/math" xmlns:v="urn:schemas-microsoft-com:vml" xmlns:wp14="http://schemas.microsoft.com/office/word/2010/wordprocessingDrawing" xmlns:wp="http://schemas.openxmlformats.org/drawingml/2006/wordprocessingDrawing" xmlns:w10="urn:schemas-microsoft-com:office:word" xmlns:w="http://schemas.openxmlformats.org/wordprocessingml/2006/main" xmlns:w14="http://schemas.microsoft.com/office/word/2010/wordml" xmlns:w15="http://schemas.microsoft.com/office/word/2012/wordml" xmlns:w16cid="http://schemas.microsoft.com/office/word/2016/wordml/cid" xmlns:w16se="http://schemas.microsoft.com/office/word/2015/wordml/symex" xmlns:wpg="http://schemas.microsoft.com/office/word/2010/wordprocessingGroup" xmlns:wpi="http://schemas.microsoft.com/office/word/2010/wordprocessingInk" xmlns:wne="http://schemas.microsoft.com/office/word/2006/wordml" xmlns:wps="http://schemas.microsoft.com/office/word/2010/wordprocessingShape" mc:Ignorable="w14 w15 w16se w16cid wp14">
+<w15:commentsEx xmlns:wpc="http://schemas.microsoft.com/office/word/2010/wordprocessingCanvas" xmlns:cx="http://schemas.microsoft.com/office/drawing/2014/chartex" xmlns:cx1="http://schemas.microsoft.com/office/drawing/2015/9/8/chartex" xmlns:cx2="http://schemas.microsoft.com/office/drawing/2015/10/21/chartex" xmlns:cx3="http://schemas.microsoft.com/office/drawing/2016/5/9/chartex" xmlns:cx4="http://schemas.microsoft.com/office/drawing/2016/5/10/chartex" xmlns:cx5="http://schemas.microsoft.com/office/drawing/2016/5/11/chartex" xmlns:cx6="http://schemas.microsoft.com/office/drawing/2016/5/12/chartex" xmlns:cx7="http://schemas.microsoft.com/office/drawing/2016/5/13/chartex" xmlns:cx8="http://schemas.microsoft.com/office/drawing/2016/5/14/chartex" xmlns:mc="http://schemas.openxmlformats.org/markup-compatibility/2006" xmlns:aink="http://schemas.microsoft.com/office/drawing/2016/ink" xmlns:am3d="http://schemas.microsoft.com/office/drawing/2017/model3d" xmlns:o="urn:schemas-microsoft-com:office:office" xmlns:r="http://schemas.openxmlformats.org/officeDocument/2006/relationships" xmlns:m="http://schemas.openxmlformats.org/officeDocument/2006/math" xmlns:v="urn:schemas-microsoft-com:vml" xmlns:wp14="http://schemas.microsoft.com/office/word/2010/wordprocessingDrawing" xmlns:wp="http://schemas.openxmlformats.org/drawingml/2006/wordprocessingDrawing" xmlns:w10="urn:schemas-microsoft-com:office:word" xmlns:w="http://schemas.openxmlformats.org/wordprocessingml/2006/main" xmlns:w14="http://schemas.microsoft.com/office/word/2010/wordml" xmlns:w15="http://schemas.microsoft.com/office/word/2012/wordml" xmlns:w16cex="http://schemas.microsoft.com/office/word/2018/wordml/cex" xmlns:w16cid="http://schemas.microsoft.com/office/word/2016/wordml/cid" xmlns:w16="http://schemas.microsoft.com/office/word/2018/wordml" xmlns:w16sdtdh="http://schemas.microsoft.com/office/word/2020/wordml/sdtdatahash" xmlns:w16se="http://schemas.microsoft.com/office/word/2015/wordml/symex" xmlns:wpg="http://schemas.microsoft.com/office/word/2010/wordprocessingGroup" xmlns:wpi="http://schemas.microsoft.com/office/word/2010/wordprocessingInk" xmlns:wne="http://schemas.microsoft.com/office/word/2006/wordml" xmlns:wps="http://schemas.microsoft.com/office/word/2010/wordprocessingShape" mc:Ignorable="w14 w15 w16se w16cid w16 w16cex w16sdtdh wp14">
   <w15:commentEx w15:paraId="7C5FA858" w15:done="0"/>
   <w15:commentEx w15:paraId="34AAB15D" w15:done="0"/>
 </w15:commentsEx>
 </file>
 
 <file path=word/commentsIds.xml><?xml version="1.0" encoding="utf-8"?>
-<w16cid:commentsIds xmlns:wpc="http://schemas.microsoft.com/office/word/2010/wordprocessingCanvas" xmlns:cx="http://schemas.microsoft.com/office/drawing/2014/chartex" xmlns:cx1="http://schemas.microsoft.com/office/drawing/2015/9/8/chartex" xmlns:cx2="http://schemas.microsoft.com/office/drawing/2015/10/21/chartex" xmlns:cx3="http://schemas.microsoft.com/office/drawing/2016/5/9/chartex" xmlns:cx4="http://schemas.microsoft.com/office/drawing/2016/5/10/chartex" xmlns:cx5="http://schemas.microsoft.com/office/drawing/2016/5/11/chartex" xmlns:cx6="http://schemas.microsoft.com/office/drawing/2016/5/12/chartex" xmlns:cx7="http://schemas.microsoft.com/office/drawing/2016/5/13/chartex" xmlns:cx8="http://schemas.microsoft.com/office/drawing/2016/5/14/chartex" xmlns:mc="http://schemas.openxmlformats.org/markup-compatibility/2006" xmlns:aink="http://schemas.microsoft.com/office/drawing/2016/ink" xmlns:am3d="http://schemas.microsoft.com/office/drawing/2017/model3d" xmlns:o="urn:schemas-microsoft-com:office:office" xmlns:r="http://schemas.openxmlformats.org/officeDocument/2006/relationships" xmlns:m="http://schemas.openxmlformats.org/officeDocument/2006/math" xmlns:v="urn:schemas-microsoft-com:vml" xmlns:wp14="http://schemas.microsoft.com/office/word/2010/wordprocessingDrawing" xmlns:wp="http://schemas.openxmlformats.org/drawingml/2006/wordprocessingDrawing" xmlns:w10="urn:schemas-microsoft-com:office:word" xmlns:w="http://schemas.openxmlformats.org/wordprocessingml/2006/main" xmlns:w14="http://schemas.microsoft.com/office/word/2010/wordml" xmlns:w15="http://schemas.microsoft.com/office/word/2012/wordml" xmlns:w16cid="http://schemas.microsoft.com/office/word/2016/wordml/cid" xmlns:w16se="http://schemas.microsoft.com/office/word/2015/wordml/symex" xmlns:wpg="http://schemas.microsoft.com/office/word/2010/wordprocessingGroup" xmlns:wpi="http://schemas.microsoft.com/office/word/2010/wordprocessingInk" xmlns:wne="http://schemas.microsoft.com/office/word/2006/wordml" xmlns:wps="http://schemas.microsoft.com/office/word/2010/wordprocessingShape" mc:Ignorable="w14 w15 w16se w16cid wp14">
+<w16cid:commentsIds xmlns:wpc="http://schemas.microsoft.com/office/word/2010/wordprocessingCanvas" xmlns:cx="http://schemas.microsoft.com/office/drawing/2014/chartex" xmlns:cx1="http://schemas.microsoft.com/office/drawing/2015/9/8/chartex" xmlns:cx2="http://schemas.microsoft.com/office/drawing/2015/10/21/chartex" xmlns:cx3="http://schemas.microsoft.com/office/drawing/2016/5/9/chartex" xmlns:cx4="http://schemas.microsoft.com/office/drawing/2016/5/10/chartex" xmlns:cx5="http://schemas.microsoft.com/office/drawing/2016/5/11/chartex" xmlns:cx6="http://schemas.microsoft.com/office/drawing/2016/5/12/chartex" xmlns:cx7="http://schemas.microsoft.com/office/drawing/2016/5/13/chartex" xmlns:cx8="http://schemas.microsoft.com/office/drawing/2016/5/14/chartex" xmlns:mc="http://schemas.openxmlformats.org/markup-compatibility/2006" xmlns:aink="http://schemas.microsoft.com/office/drawing/2016/ink" xmlns:am3d="http://schemas.microsoft.com/office/drawing/2017/model3d" xmlns:o="urn:schemas-microsoft-com:office:office" xmlns:r="http://schemas.openxmlformats.org/officeDocument/2006/relationships" xmlns:m="http://schemas.openxmlformats.org/officeDocument/2006/math" xmlns:v="urn:schemas-microsoft-com:vml" xmlns:wp14="http://schemas.microsoft.com/office/word/2010/wordprocessingDrawing" xmlns:wp="http://schemas.openxmlformats.org/drawingml/2006/wordprocessingDrawing" xmlns:w10="urn:schemas-microsoft-com:office:word" xmlns:w="http://schemas.openxmlformats.org/wordprocessingml/2006/main" xmlns:w14="http://schemas.microsoft.com/office/word/2010/wordml" xmlns:w15="http://schemas.microsoft.com/office/word/2012/wordml" xmlns:w16cex="http://schemas.microsoft.com/office/word/2018/wordml/cex" xmlns:w16cid="http://schemas.microsoft.com/office/word/2016/wordml/cid" xmlns:w16="http://schemas.microsoft.com/office/word/2018/wordml" xmlns:w16sdtdh="http://schemas.microsoft.com/office/word/2020/wordml/sdtdatahash" xmlns:w16se="http://schemas.microsoft.com/office/word/2015/wordml/symex" xmlns:wpg="http://schemas.microsoft.com/office/word/2010/wordprocessingGroup" xmlns:wpi="http://schemas.microsoft.com/office/word/2010/wordprocessingInk" xmlns:wne="http://schemas.microsoft.com/office/word/2006/wordml" xmlns:wps="http://schemas.microsoft.com/office/word/2010/wordprocessingShape" mc:Ignorable="w14 w15 w16se w16cid w16 w16cex w16sdtdh wp14">
   <w16cid:commentId w16cid:paraId="7C5FA858" w16cid:durableId="2C503750"/>
   <w16cid:commentId w16cid:paraId="34AAB15D" w16cid:durableId="2C5036A1"/>
 </w16cid:commentsIds>
 </file>
 
 <file path=word/people.xml><?xml version="1.0" encoding="utf-8"?>
-<w15:people xmlns:wpc="http://schemas.microsoft.com/office/word/2010/wordprocessingCanvas" xmlns:cx="http://schemas.microsoft.com/office/drawing/2014/chartex" xmlns:cx1="http://schemas.microsoft.com/office/drawing/2015/9/8/chartex" xmlns:cx2="http://schemas.microsoft.com/office/drawing/2015/10/21/chartex" xmlns:cx3="http://schemas.microsoft.com/office/drawing/2016/5/9/chartex" xmlns:cx4="http://schemas.microsoft.com/office/drawing/2016/5/10/chartex" xmlns:cx5="http://schemas.microsoft.com/office/drawing/2016/5/11/chartex" xmlns:cx6="http://schemas.microsoft.com/office/drawing/2016/5/12/chartex" xmlns:cx7="http://schemas.microsoft.com/office/drawing/2016/5/13/chartex" xmlns:cx8="http://schemas.microsoft.com/office/drawing/2016/5/14/chartex" xmlns:mc="http://schemas.openxmlformats.org/markup-compatibility/2006" xmlns:aink="http://schemas.microsoft.com/office/drawing/2016/ink" xmlns:am3d="http://schemas.microsoft.com/office/drawing/2017/model3d" xmlns:o="urn:schemas-microsoft-com:office:office" xmlns:r="http://schemas.openxmlformats.org/officeDocument/2006/relationships" xmlns:m="http://schemas.openxmlformats.org/officeDocument/2006/math" xmlns:v="urn:schemas-microsoft-com:vml" xmlns:wp14="http://schemas.microsoft.com/office/word/2010/wordprocessingDrawing" xmlns:wp="http://schemas.openxmlformats.org/drawingml/2006/wordprocessingDrawing" xmlns:w10="urn:schemas-microsoft-com:office:word" xmlns:w="http://schemas.openxmlformats.org/wordprocessingml/2006/main" xmlns:w14="http://schemas.microsoft.com/office/word/2010/wordml" xmlns:w15="http://schemas.microsoft.com/office/word/2012/wordml" xmlns:w16cid="http://schemas.microsoft.com/office/word/2016/wordml/cid" xmlns:w16se="http://schemas.microsoft.com/office/word/2015/wordml/symex" xmlns:wpg="http://schemas.microsoft.com/office/word/2010/wordprocessingGroup" xmlns:wpi="http://schemas.microsoft.com/office/word/2010/wordprocessingInk" xmlns:wne="http://schemas.microsoft.com/office/word/2006/wordml" xmlns:wps="http://schemas.microsoft.com/office/word/2010/wordprocessingShape" mc:Ignorable="w14 w15 w16se w16cid wp14">
+<w15:people xmlns:wpc="http://schemas.microsoft.com/office/word/2010/wordprocessingCanvas" xmlns:cx="http://schemas.microsoft.com/office/drawing/2014/chartex" xmlns:cx1="http://schemas.microsoft.com/office/drawing/2015/9/8/chartex" xmlns:cx2="http://schemas.microsoft.com/office/drawing/2015/10/21/chartex" xmlns:cx3="http://schemas.microsoft.com/office/drawing/2016/5/9/chartex" xmlns:cx4="http://schemas.microsoft.com/office/drawing/2016/5/10/chartex" xmlns:cx5="http://schemas.microsoft.com/office/drawing/2016/5/11/chartex" xmlns:cx6="http://schemas.microsoft.com/office/drawing/2016/5/12/chartex" xmlns:cx7="http://schemas.microsoft.com/office/drawing/2016/5/13/chartex" xmlns:cx8="http://schemas.microsoft.com/office/drawing/2016/5/14/chartex" xmlns:mc="http://schemas.openxmlformats.org/markup-compatibility/2006" xmlns:aink="http://schemas.microsoft.com/office/drawing/2016/ink" xmlns:am3d="http://schemas.microsoft.com/office/drawing/2017/model3d" xmlns:o="urn:schemas-microsoft-com:office:office" xmlns:r="http://schemas.openxmlformats.org/officeDocument/2006/relationships" xmlns:m="http://schemas.openxmlformats.org/officeDocument/2006/math" xmlns:v="urn:schemas-microsoft-com:vml" xmlns:wp14="http://schemas.microsoft.com/office/word/2010/wordprocessingDrawing" xmlns:wp="http://schemas.openxmlformats.org/drawingml/2006/wordprocessingDrawing" xmlns:w10="urn:schemas-microsoft-com:office:word" xmlns:w="http://schemas.openxmlformats.org/wordprocessingml/2006/main" xmlns:w14="http://schemas.microsoft.com/office/word/2010/wordml" xmlns:w15="http://schemas.microsoft.com/office/word/2012/wordml" xmlns:w16cex="http://schemas.microsoft.com/office/word/2018/wordml/cex" xmlns:w16cid="http://schemas.microsoft.com/office/word/2016/wordml/cid" xmlns:w16="http://schemas.microsoft.com/office/word/2018/wordml" xmlns:w16sdtdh="http://schemas.microsoft.com/office/word/2020/wordml/sdtdatahash" xmlns:w16se="http://schemas.microsoft.com/office/word/2015/wordml/symex" xmlns:wpg="http://schemas.microsoft.com/office/word/2010/wordprocessingGroup" xmlns:wpi="http://schemas.microsoft.com/office/word/2010/wordprocessingInk" xmlns:wne="http://schemas.microsoft.com/office/word/2006/wordml" xmlns:wps="http://schemas.microsoft.com/office/word/2010/wordprocessingShape" mc:Ignorable="w14 w15 w16se w16cid w16 w16cex w16sdtdh wp14">
   <w15:person w15:author="Ant">
     <w15:presenceInfo w15:providerId="None" w15:userId="Ant"/>
   </w15:person>
@@ -10947,7 +10878,7 @@
 </file>
 
 <file path=word/styles.xml><?xml version="1.0" encoding="utf-8"?>
-<w:styles xmlns:mc="http://schemas.openxmlformats.org/markup-compatibility/2006" xmlns:r="http://schemas.openxmlformats.org/officeDocument/2006/relationships" xmlns:w="http://schemas.openxmlformats.org/wordprocessingml/2006/main" xmlns:w14="http://schemas.microsoft.com/office/word/2010/wordml" xmlns:w15="http://schemas.microsoft.com/office/word/2012/wordml" xmlns:w16cid="http://schemas.microsoft.com/office/word/2016/wordml/cid" xmlns:w16se="http://schemas.microsoft.com/office/word/2015/wordml/symex" mc:Ignorable="w14 w15 w16se w16cid">
+<w:styles xmlns:mc="http://schemas.openxmlformats.org/markup-compatibility/2006" xmlns:r="http://schemas.openxmlformats.org/officeDocument/2006/relationships" xmlns:w="http://schemas.openxmlformats.org/wordprocessingml/2006/main" xmlns:w14="http://schemas.microsoft.com/office/word/2010/wordml" xmlns:w15="http://schemas.microsoft.com/office/word/2012/wordml" xmlns:w16cex="http://schemas.microsoft.com/office/word/2018/wordml/cex" xmlns:w16cid="http://schemas.microsoft.com/office/word/2016/wordml/cid" xmlns:w16="http://schemas.microsoft.com/office/word/2018/wordml" xmlns:w16sdtdh="http://schemas.microsoft.com/office/word/2020/wordml/sdtdatahash" xmlns:w16se="http://schemas.microsoft.com/office/word/2015/wordml/symex" mc:Ignorable="w14 w15 w16se w16cid w16 w16cex w16sdtdh">
   <w:docDefaults>
     <w:rPrDefault>
       <w:rPr>
@@ -10963,7 +10894,7 @@
       </w:pPr>
     </w:pPrDefault>
   </w:docDefaults>
-  <w:latentStyles w:defLockedState="0" w:defUIPriority="99" w:defSemiHidden="0" w:defUnhideWhenUsed="0" w:defQFormat="0" w:count="375">
+  <w:latentStyles w:defLockedState="0" w:defUIPriority="99" w:defSemiHidden="0" w:defUnhideWhenUsed="0" w:defQFormat="0" w:count="376">
     <w:lsdException w:name="Normal" w:uiPriority="0" w:qFormat="1"/>
     <w:lsdException w:name="heading 1" w:uiPriority="9" w:qFormat="1"/>
     <w:lsdException w:name="heading 2" w:semiHidden="1" w:uiPriority="9" w:unhideWhenUsed="1" w:qFormat="1"/>
@@ -11069,7 +11000,6 @@
     <w:lsdException w:name="HTML Sample" w:semiHidden="1" w:unhideWhenUsed="1"/>
     <w:lsdException w:name="HTML Typewriter" w:semiHidden="1" w:unhideWhenUsed="1"/>
     <w:lsdException w:name="HTML Variable" w:semiHidden="1" w:unhideWhenUsed="1"/>
-    <w:lsdException w:name="Normal Table" w:semiHidden="1" w:unhideWhenUsed="1"/>
     <w:lsdException w:name="annotation subject" w:semiHidden="1" w:unhideWhenUsed="1"/>
     <w:lsdException w:name="No List" w:semiHidden="1" w:unhideWhenUsed="1"/>
     <w:lsdException w:name="Outline List 1" w:semiHidden="1" w:unhideWhenUsed="1"/>
@@ -11116,10 +11046,8 @@
     <w:lsdException w:name="Table Subtle 2" w:semiHidden="1" w:unhideWhenUsed="1"/>
     <w:lsdException w:name="Table Web 1" w:semiHidden="1" w:unhideWhenUsed="1"/>
     <w:lsdException w:name="Table Web 2" w:semiHidden="1" w:unhideWhenUsed="1"/>
-    <w:lsdException w:name="Table Web 3" w:semiHidden="1" w:unhideWhenUsed="1"/>
     <w:lsdException w:name="Balloon Text" w:semiHidden="1" w:unhideWhenUsed="1"/>
     <w:lsdException w:name="Table Grid" w:uiPriority="39"/>
-    <w:lsdException w:name="Table Theme" w:semiHidden="1" w:unhideWhenUsed="1"/>
     <w:lsdException w:name="Placeholder Text" w:semiHidden="1"/>
     <w:lsdException w:name="No Spacing" w:uiPriority="1" w:qFormat="1"/>
     <w:lsdException w:name="Light Shading" w:uiPriority="60"/>
@@ -11339,6 +11267,7 @@
     <w:lsdException w:name="Smart Hyperlink" w:semiHidden="1" w:unhideWhenUsed="1"/>
     <w:lsdException w:name="Hashtag" w:semiHidden="1" w:unhideWhenUsed="1"/>
     <w:lsdException w:name="Unresolved Mention" w:semiHidden="1" w:unhideWhenUsed="1"/>
+    <w:lsdException w:name="Smart Link" w:semiHidden="1" w:unhideWhenUsed="1"/>
   </w:latentStyles>
   <w:style w:type="paragraph" w:default="1" w:styleId="a">
     <w:name w:val="Normal"/>
@@ -11347,6 +11276,7 @@
   <w:style w:type="character" w:default="1" w:styleId="a0">
     <w:name w:val="Default Paragraph Font"/>
     <w:uiPriority w:val="1"/>
+    <w:semiHidden/>
     <w:unhideWhenUsed/>
   </w:style>
   <w:style w:type="table" w:default="1" w:styleId="a1">

</xml_diff>